<commit_message>
update report to reflect change to msfd regions
</commit_message>
<xml_diff>
--- a/report-ETC_1.6.1.2_CLIM015-MAR011.docx
+++ b/report-ETC_1.6.1.2_CLIM015-MAR011.docx
@@ -400,7 +400,7 @@
               <a:graphicData uri="http://schemas.openxmlformats.org/drawingml/2006/picture">
                 <pic:pic>
                   <pic:nvPicPr>
-                    <pic:cNvPr descr="report/Figure2_temporal_species_count.png" id="0" name="Picture"/>
+                    <pic:cNvPr descr="report/Figure2_temporal_species_count_msfd.png" id="0" name="Picture"/>
                     <pic:cNvPicPr>
                       <a:picLocks noChangeArrowheads="1" noChangeAspect="1"/>
                     </pic:cNvPicPr>
@@ -522,13 +522,13 @@
               <a:graphicData uri="http://schemas.openxmlformats.org/drawingml/2006/picture">
                 <pic:pic>
                   <pic:nvPicPr>
-                    <pic:cNvPr descr="report/Figure2_temporal_species_count.png" id="0" name="Picture"/>
+                    <pic:cNvPr descr="report/Figure3_temporal_ratio_sst_msfd.png" id="0" name="Picture"/>
                     <pic:cNvPicPr>
                       <a:picLocks noChangeArrowheads="1" noChangeAspect="1"/>
                     </pic:cNvPicPr>
                   </pic:nvPicPr>
                   <pic:blipFill>
-                    <a:blip r:embed="rId23"/>
+                    <a:blip r:embed="rId24"/>
                     <a:stretch>
                       <a:fillRect/>
                     </a:stretch>
@@ -604,13 +604,13 @@
         <w:t xml:space="preserve"> </w:t>
       </w:r>
       <w:r>
-        <w:t xml:space="preserve">temperature anomaly centered and scaled so that both series have the</w:t>
-      </w:r>
-      <w:r>
-        <w:t xml:space="preserve"> </w:t>
-      </w:r>
-      <w:r>
-        <w:t xml:space="preserve">same mean and variance to aid interpretation.</w:t>
+        <w:t xml:space="preserve">temperature anomaly (from the previous year) centered and scaled so that both series have the</w:t>
+      </w:r>
+      <w:r>
+        <w:t xml:space="preserve"> </w:t>
+      </w:r>
+      <w:r>
+        <w:t xml:space="preserve">same mean and variance to aid visual interpretation.</w:t>
       </w:r>
     </w:p>
     <w:p>
@@ -986,11 +986,11 @@
       <w:pPr>
         <w:pStyle w:val="Heading3"/>
       </w:pPr>
-      <w:bookmarkStart w:id="24" w:name="references-in-key-assessment-text"/>
+      <w:bookmarkStart w:id="25" w:name="references-in-key-assessment-text"/>
       <w:r>
         <w:t xml:space="preserve">References in key assessment text</w:t>
       </w:r>
-      <w:bookmarkEnd w:id="24"/>
+      <w:bookmarkEnd w:id="25"/>
     </w:p>
     <w:p>
       <w:pPr>
@@ -1002,7 +1002,7 @@
       <w:r>
         <w:t xml:space="preserve"> </w:t>
       </w:r>
-      <w:hyperlink r:id="rId25">
+      <w:hyperlink r:id="rId26">
         <w:r>
           <w:rPr>
             <w:rStyle w:val="Hyperlink"/>
@@ -1021,7 +1021,7 @@
       <w:r>
         <w:t xml:space="preserve"> </w:t>
       </w:r>
-      <w:hyperlink r:id="rId26">
+      <w:hyperlink r:id="rId27">
         <w:r>
           <w:rPr>
             <w:rStyle w:val="Hyperlink"/>
@@ -1037,7 +1037,7 @@
       <w:r>
         <w:t xml:space="preserve">Brander K.M., Ottersen G., Bakker J.P., Beaugrand G., Herr H., Garthe S., Gilles A., Kenny A., Siebert U., Skjolddal H.R., Tulp I., 2016, Environmental Impacts – Marine Ecosystems. In: Quante, Markus &amp; Colijn, Franciscus (eds) North Sea Region Climate Change Assessment. Springer Extras online. (</w:t>
       </w:r>
-      <w:hyperlink r:id="rId27">
+      <w:hyperlink r:id="rId28">
         <w:r>
           <w:rPr>
             <w:rStyle w:val="Hyperlink"/>
@@ -1083,7 +1083,7 @@
       <w:r>
         <w:t xml:space="preserve"> </w:t>
       </w:r>
-      <w:hyperlink r:id="rId25">
+      <w:hyperlink r:id="rId26">
         <w:r>
           <w:rPr>
             <w:rStyle w:val="Hyperlink"/>
@@ -1099,7 +1099,7 @@
       <w:r>
         <w:t xml:space="preserve">Johnson, G.C., Lyman, J.M., Boyer, T., Cheng, L., Domingues, C.M., Gilson, J., Ishii, M., Killick, R., Monselesan, D., Purkey, S.G., Wijffels, S.E., 2018, Ocean heat content [in State of the Climate in 2017], Bulletin of the American Meteorological Society, 99(8), S72–S77. (</w:t>
       </w:r>
-      <w:hyperlink r:id="rId27">
+      <w:hyperlink r:id="rId28">
         <w:r>
           <w:rPr>
             <w:rStyle w:val="Hyperlink"/>
@@ -1139,21 +1139,21 @@
       <w:pPr>
         <w:pStyle w:val="Heading2"/>
       </w:pPr>
-      <w:bookmarkStart w:id="28" w:name="indicator-specification-and-metadata"/>
+      <w:bookmarkStart w:id="29" w:name="indicator-specification-and-metadata"/>
       <w:r>
         <w:t xml:space="preserve">Indicator specification and metadata</w:t>
       </w:r>
-      <w:bookmarkEnd w:id="28"/>
+      <w:bookmarkEnd w:id="29"/>
     </w:p>
     <w:p>
       <w:pPr>
         <w:pStyle w:val="Heading3"/>
       </w:pPr>
-      <w:bookmarkStart w:id="29" w:name="indicator-definition"/>
+      <w:bookmarkStart w:id="30" w:name="indicator-definition"/>
       <w:r>
         <w:t xml:space="preserve">Indicator definition</w:t>
       </w:r>
-      <w:bookmarkEnd w:id="29"/>
+      <w:bookmarkEnd w:id="30"/>
     </w:p>
     <w:p>
       <w:pPr>
@@ -1167,11 +1167,11 @@
       <w:pPr>
         <w:pStyle w:val="Heading3"/>
       </w:pPr>
-      <w:bookmarkStart w:id="30" w:name="units"/>
+      <w:bookmarkStart w:id="31" w:name="units"/>
       <w:r>
         <w:t xml:space="preserve">Units</w:t>
       </w:r>
-      <w:bookmarkEnd w:id="30"/>
+      <w:bookmarkEnd w:id="31"/>
     </w:p>
     <w:p>
       <w:pPr>
@@ -1180,7 +1180,7 @@
       <w:r>
         <w:t xml:space="preserve">The spatial units used in this indicator are ICES Statistical Rectangles and ICES divisions (</w:t>
       </w:r>
-      <w:hyperlink r:id="rId31">
+      <w:hyperlink r:id="rId32">
         <w:r>
           <w:rPr>
             <w:rStyle w:val="Hyperlink"/>
@@ -1204,21 +1204,21 @@
       <w:pPr>
         <w:pStyle w:val="Heading2"/>
       </w:pPr>
-      <w:bookmarkStart w:id="32" w:name="rationale"/>
+      <w:bookmarkStart w:id="33" w:name="rationale"/>
       <w:r>
         <w:t xml:space="preserve">Rationale</w:t>
       </w:r>
-      <w:bookmarkEnd w:id="32"/>
+      <w:bookmarkEnd w:id="33"/>
     </w:p>
     <w:p>
       <w:pPr>
         <w:pStyle w:val="Heading3"/>
       </w:pPr>
-      <w:bookmarkStart w:id="33" w:name="justification-for-indicator-selection"/>
+      <w:bookmarkStart w:id="34" w:name="justification-for-indicator-selection"/>
       <w:r>
         <w:t xml:space="preserve">Justification for indicator selection</w:t>
       </w:r>
-      <w:bookmarkEnd w:id="33"/>
+      <w:bookmarkEnd w:id="34"/>
     </w:p>
     <w:p>
       <w:pPr>
@@ -1238,11 +1238,11 @@
       <w:pPr>
         <w:pStyle w:val="Heading2"/>
       </w:pPr>
-      <w:bookmarkStart w:id="34" w:name="scientific-references"/>
+      <w:bookmarkStart w:id="35" w:name="scientific-references"/>
       <w:r>
         <w:t xml:space="preserve">Scientific references</w:t>
       </w:r>
-      <w:bookmarkEnd w:id="34"/>
+      <w:bookmarkEnd w:id="35"/>
     </w:p>
     <w:p>
       <w:pPr>
@@ -1332,31 +1332,31 @@
       <w:pPr>
         <w:pStyle w:val="Heading2"/>
       </w:pPr>
-      <w:bookmarkStart w:id="35" w:name="policy-context-and-targets"/>
+      <w:bookmarkStart w:id="36" w:name="policy-context-and-targets"/>
       <w:r>
         <w:t xml:space="preserve">Policy context and targets</w:t>
       </w:r>
-      <w:bookmarkEnd w:id="35"/>
+      <w:bookmarkEnd w:id="36"/>
     </w:p>
     <w:p>
       <w:pPr>
         <w:pStyle w:val="Heading3"/>
       </w:pPr>
-      <w:bookmarkStart w:id="36" w:name="context-description"/>
+      <w:bookmarkStart w:id="37" w:name="context-description"/>
       <w:r>
         <w:t xml:space="preserve">Context description</w:t>
       </w:r>
-      <w:bookmarkEnd w:id="36"/>
+      <w:bookmarkEnd w:id="37"/>
     </w:p>
     <w:p>
       <w:pPr>
         <w:pStyle w:val="Heading4"/>
       </w:pPr>
-      <w:bookmarkStart w:id="37" w:name="united-nations-framework"/>
+      <w:bookmarkStart w:id="38" w:name="united-nations-framework"/>
       <w:r>
         <w:t xml:space="preserve">United Nations Framework</w:t>
       </w:r>
-      <w:bookmarkEnd w:id="37"/>
+      <w:bookmarkEnd w:id="38"/>
     </w:p>
     <w:p>
       <w:pPr>
@@ -1393,11 +1393,11 @@
       <w:pPr>
         <w:pStyle w:val="Heading4"/>
       </w:pPr>
-      <w:bookmarkStart w:id="38" w:name="eu-2020-biodiversity-strategy"/>
+      <w:bookmarkStart w:id="39" w:name="eu-2020-biodiversity-strategy"/>
       <w:r>
         <w:t xml:space="preserve">EU 2020 Biodiversity Strategy</w:t>
       </w:r>
-      <w:bookmarkEnd w:id="38"/>
+      <w:bookmarkEnd w:id="39"/>
     </w:p>
     <w:p>
       <w:pPr>
@@ -1411,11 +1411,11 @@
       <w:pPr>
         <w:pStyle w:val="Heading4"/>
       </w:pPr>
-      <w:bookmarkStart w:id="39" w:name="seventh-environment-action-programme"/>
+      <w:bookmarkStart w:id="40" w:name="seventh-environment-action-programme"/>
       <w:r>
         <w:t xml:space="preserve">Seventh Environment Action Programme</w:t>
       </w:r>
-      <w:bookmarkEnd w:id="39"/>
+      <w:bookmarkEnd w:id="40"/>
     </w:p>
     <w:p>
       <w:pPr>
@@ -1459,11 +1459,11 @@
       <w:pPr>
         <w:pStyle w:val="Heading4"/>
       </w:pPr>
-      <w:bookmarkStart w:id="40" w:name="eu-and-climate-change"/>
+      <w:bookmarkStart w:id="41" w:name="eu-and-climate-change"/>
       <w:r>
         <w:t xml:space="preserve">EU and climate change</w:t>
       </w:r>
-      <w:bookmarkEnd w:id="40"/>
+      <w:bookmarkEnd w:id="41"/>
     </w:p>
     <w:p>
       <w:pPr>
@@ -1483,11 +1483,11 @@
       <w:pPr>
         <w:pStyle w:val="Heading3"/>
       </w:pPr>
-      <w:bookmarkStart w:id="41" w:name="targets"/>
+      <w:bookmarkStart w:id="42" w:name="targets"/>
       <w:r>
         <w:t xml:space="preserve">Targets</w:t>
       </w:r>
-      <w:bookmarkEnd w:id="41"/>
+      <w:bookmarkEnd w:id="42"/>
     </w:p>
     <w:p>
       <w:pPr>
@@ -1501,11 +1501,11 @@
       <w:pPr>
         <w:pStyle w:val="Heading3"/>
       </w:pPr>
-      <w:bookmarkStart w:id="42" w:name="related-policy-documents"/>
+      <w:bookmarkStart w:id="43" w:name="related-policy-documents"/>
       <w:r>
         <w:t xml:space="preserve">Related policy documents</w:t>
       </w:r>
-      <w:bookmarkEnd w:id="42"/>
+      <w:bookmarkEnd w:id="43"/>
     </w:p>
     <w:p>
       <w:pPr>
@@ -1822,21 +1822,21 @@
       <w:pPr>
         <w:pStyle w:val="Heading2"/>
       </w:pPr>
-      <w:bookmarkStart w:id="43" w:name="methodology"/>
+      <w:bookmarkStart w:id="44" w:name="methodology"/>
       <w:r>
         <w:t xml:space="preserve">Methodology</w:t>
       </w:r>
-      <w:bookmarkEnd w:id="43"/>
+      <w:bookmarkEnd w:id="44"/>
     </w:p>
     <w:p>
       <w:pPr>
         <w:pStyle w:val="Heading3"/>
       </w:pPr>
-      <w:bookmarkStart w:id="44" w:name="methodology-for-indicator-calculation"/>
+      <w:bookmarkStart w:id="45" w:name="methodology-for-indicator-calculation"/>
       <w:r>
         <w:t xml:space="preserve">Methodology for indicator calculation</w:t>
       </w:r>
-      <w:bookmarkEnd w:id="44"/>
+      <w:bookmarkEnd w:id="45"/>
     </w:p>
     <w:p>
       <w:pPr>
@@ -3340,7 +3340,7 @@
                     </pic:cNvPicPr>
                   </pic:nvPicPr>
                   <pic:blipFill>
-                    <a:blip r:embed="rId45"/>
+                    <a:blip r:embed="rId46"/>
                     <a:stretch>
                       <a:fillRect/>
                     </a:stretch>
@@ -3420,11 +3420,11 @@
       <w:pPr>
         <w:pStyle w:val="Heading3"/>
       </w:pPr>
-      <w:bookmarkStart w:id="46" w:name="methodology-for-gap-filling"/>
+      <w:bookmarkStart w:id="47" w:name="methodology-for-gap-filling"/>
       <w:r>
         <w:t xml:space="preserve">Methodology for gap filling</w:t>
       </w:r>
-      <w:bookmarkEnd w:id="46"/>
+      <w:bookmarkEnd w:id="47"/>
     </w:p>
     <w:p>
       <w:pPr>
@@ -3438,11 +3438,11 @@
       <w:pPr>
         <w:pStyle w:val="Heading3"/>
       </w:pPr>
-      <w:bookmarkStart w:id="47" w:name="methodology-references"/>
+      <w:bookmarkStart w:id="48" w:name="methodology-references"/>
       <w:r>
         <w:t xml:space="preserve">Methodology references</w:t>
       </w:r>
-      <w:bookmarkEnd w:id="47"/>
+      <w:bookmarkEnd w:id="48"/>
     </w:p>
     <w:p>
       <w:pPr>
@@ -3462,7 +3462,7 @@
       <w:r>
         <w:t xml:space="preserve"> </w:t>
       </w:r>
-      <w:hyperlink r:id="rId26">
+      <w:hyperlink r:id="rId27">
         <w:r>
           <w:rPr>
             <w:rStyle w:val="Hyperlink"/>
@@ -3473,7 +3473,7 @@
       <w:r>
         <w:t xml:space="preserve"> </w:t>
       </w:r>
-      <w:hyperlink r:id="rId25">
+      <w:hyperlink r:id="rId26">
         <w:r>
           <w:rPr>
             <w:rStyle w:val="Hyperlink"/>
@@ -3486,21 +3486,21 @@
       <w:pPr>
         <w:pStyle w:val="Heading2"/>
       </w:pPr>
-      <w:bookmarkStart w:id="48" w:name="uncertainties"/>
+      <w:bookmarkStart w:id="49" w:name="uncertainties"/>
       <w:r>
         <w:t xml:space="preserve">Uncertainties</w:t>
       </w:r>
-      <w:bookmarkEnd w:id="48"/>
+      <w:bookmarkEnd w:id="49"/>
     </w:p>
     <w:p>
       <w:pPr>
         <w:pStyle w:val="Heading3"/>
       </w:pPr>
-      <w:bookmarkStart w:id="49" w:name="methodology-uncertainty"/>
+      <w:bookmarkStart w:id="50" w:name="methodology-uncertainty"/>
       <w:r>
         <w:t xml:space="preserve">Methodology uncertainty</w:t>
       </w:r>
-      <w:bookmarkEnd w:id="49"/>
+      <w:bookmarkEnd w:id="50"/>
     </w:p>
     <w:p>
       <w:pPr>
@@ -3514,11 +3514,11 @@
       <w:pPr>
         <w:pStyle w:val="Heading3"/>
       </w:pPr>
-      <w:bookmarkStart w:id="50" w:name="data-sets-uncertainty"/>
+      <w:bookmarkStart w:id="51" w:name="data-sets-uncertainty"/>
       <w:r>
         <w:t xml:space="preserve">Data sets uncertainty</w:t>
       </w:r>
-      <w:bookmarkEnd w:id="50"/>
+      <w:bookmarkEnd w:id="51"/>
     </w:p>
     <w:p>
       <w:pPr>
@@ -3556,11 +3556,11 @@
       <w:pPr>
         <w:pStyle w:val="Heading3"/>
       </w:pPr>
-      <w:bookmarkStart w:id="51" w:name="rationale-uncertainty"/>
+      <w:bookmarkStart w:id="52" w:name="rationale-uncertainty"/>
       <w:r>
         <w:t xml:space="preserve">Rationale uncertainty</w:t>
       </w:r>
-      <w:bookmarkEnd w:id="51"/>
+      <w:bookmarkEnd w:id="52"/>
     </w:p>
     <w:p>
       <w:pPr>

</xml_diff>